<commit_message>
Minor formatting on installation instructions
</commit_message>
<xml_diff>
--- a/broadwickTutorial/Broadwick_Demo_Install_Instructions.docx
+++ b/broadwickTutorial/Broadwick_Demo_Install_Instructions.docx
@@ -5,19 +5,35 @@
     <w:p>
       <w:pPr>
         <w:jc w:val="center"/>
-      </w:pPr>
+        <w:rPr>
+          <w:b/>
+          <w:sz w:val="32"/>
+          <w:szCs w:val="32"/>
+        </w:rPr>
+      </w:pPr>
+      <w:proofErr w:type="spellStart"/>
+      <w:r>
+        <w:rPr>
+          <w:b/>
+          <w:sz w:val="32"/>
+          <w:szCs w:val="32"/>
+        </w:rPr>
+        <w:t>Broadwick</w:t>
+      </w:r>
+      <w:proofErr w:type="spellEnd"/>
+      <w:r>
+        <w:rPr>
+          <w:b/>
+          <w:sz w:val="32"/>
+          <w:szCs w:val="32"/>
+        </w:rPr>
+        <w:t xml:space="preserve"> Installation Instructions</w:t>
+      </w:r>
+    </w:p>
+    <w:p>
       <w:bookmarkStart w:id="0" w:name="_GoBack"/>
       <w:bookmarkEnd w:id="0"/>
-      <w:proofErr w:type="spellStart"/>
-      <w:r>
-        <w:t>Broadwick</w:t>
-      </w:r>
-      <w:proofErr w:type="spellEnd"/>
-      <w:r>
-        <w:t xml:space="preserve"> Installation Instructions</w:t>
-      </w:r>
-    </w:p>
-    <w:p/>
+    </w:p>
     <w:p>
       <w:r>
         <w:t>An overview</w:t>
@@ -238,13 +254,6 @@
       </w:r>
     </w:p>
     <w:p>
-      <w:pPr>
-        <w:pStyle w:val="ListParagraph"/>
-        <w:numPr>
-          <w:ilvl w:val="0"/>
-          <w:numId w:val="2"/>
-        </w:numPr>
-      </w:pPr>
       <w:r>
         <w:t xml:space="preserve">For this tutorial it is necessary to have the </w:t>
       </w:r>
@@ -513,11 +522,7 @@
       </w:r>
       <w:proofErr w:type="spellEnd"/>
       <w:r>
-        <w:t xml:space="preserve"> code that has just been downloaded (when pointing to the project – it will have an icon Ma to show that is a </w:t>
-      </w:r>
-      <w:r>
-        <w:lastRenderedPageBreak/>
-        <w:t xml:space="preserve">‘Maven’ based project. Maven being the build tool preinstalled with </w:t>
+        <w:t xml:space="preserve"> code that has just been downloaded (when pointing to the project – it will have an icon Ma to show that is a ‘Maven’ based project. Maven being the build tool preinstalled with </w:t>
       </w:r>
       <w:proofErr w:type="spellStart"/>
       <w:r>
@@ -551,7 +556,13 @@
         <w:t xml:space="preserve">(for windows machines) </w:t>
       </w:r>
       <w:r>
-        <w:t xml:space="preserve">means that it doesn’t properly point to the most up to date JDK you have just installed. To fix this right click on the </w:t>
+        <w:t>means that it doesn’t properly point to the most up to date JDK you have just installed.</w:t>
+      </w:r>
+      <w:r>
+        <w:t xml:space="preserve"> This problem will show as a yellow triangle with your project – which signifies and unresolved dependency.</w:t>
+      </w:r>
+      <w:r>
+        <w:t xml:space="preserve"> To fix this right click on the </w:t>
       </w:r>
       <w:proofErr w:type="spellStart"/>
       <w:r>
@@ -559,7 +570,11 @@
       </w:r>
       <w:proofErr w:type="spellEnd"/>
       <w:r>
-        <w:t xml:space="preserve"> project now visible in the ‘projects’ tab in </w:t>
+        <w:t xml:space="preserve"> project now </w:t>
+      </w:r>
+      <w:r>
+        <w:lastRenderedPageBreak/>
+        <w:t xml:space="preserve">visible in the ‘projects’ tab in </w:t>
       </w:r>
       <w:proofErr w:type="spellStart"/>
       <w:r>
@@ -729,14 +744,11 @@
       <w:pPr>
         <w:pStyle w:val="ListParagraph"/>
       </w:pPr>
+      <w:proofErr w:type="gramStart"/>
       <w:r>
         <w:t>And ends with:</w:t>
       </w:r>
-    </w:p>
-    <w:p>
-      <w:pPr>
-        <w:pStyle w:val="ListParagraph"/>
-      </w:pPr>
+      <w:proofErr w:type="gramEnd"/>
     </w:p>
     <w:p>
       <w:pPr>
@@ -866,9 +878,57 @@
         <w:t xml:space="preserve"> the next steps in the tutorial. </w:t>
       </w:r>
     </w:p>
+    <w:p>
+      <w:pPr>
+        <w:pStyle w:val="ListParagraph"/>
+        <w:numPr>
+          <w:ilvl w:val="0"/>
+          <w:numId w:val="7"/>
+        </w:numPr>
+      </w:pPr>
+      <w:r>
+        <w:t xml:space="preserve">One reason a build may not work properly – is because of failed unit tests – the video (in </w:t>
+      </w:r>
+      <w:proofErr w:type="gramStart"/>
+      <w:r>
+        <w:t>folder</w:t>
+      </w:r>
+      <w:proofErr w:type="gramEnd"/>
+      <w:r>
+        <w:t xml:space="preserve"> video 3) called </w:t>
+      </w:r>
+      <w:proofErr w:type="spellStart"/>
+      <w:r>
+        <w:t>TipForBuildingBroadwick</w:t>
+      </w:r>
+      <w:proofErr w:type="spellEnd"/>
+      <w:r>
+        <w:t xml:space="preserve"> shows how to disable unit tests when building with depen</w:t>
+      </w:r>
+      <w:r>
+        <w:t xml:space="preserve">dencies – it involves right clicking the </w:t>
+      </w:r>
+      <w:proofErr w:type="spellStart"/>
+      <w:r>
+        <w:t>Broadwick</w:t>
+      </w:r>
+      <w:proofErr w:type="spellEnd"/>
+      <w:r>
+        <w:t xml:space="preserve"> project. Go to Properties. Choose Actions in the list. And then Build with Dependencies. Then in the Set properties box – right click and choose </w:t>
+      </w:r>
+      <w:proofErr w:type="spellStart"/>
+      <w:r>
+        <w:t>SkipTests</w:t>
+      </w:r>
+      <w:proofErr w:type="spellEnd"/>
+      <w:r>
+        <w:t xml:space="preserve"> in the drop down list. And now build the project with dependencies to fully build Broadwick.</w:t>
+      </w:r>
+    </w:p>
+    <w:p/>
     <w:sectPr>
       <w:pgSz w:w="11906" w:h="16838"/>
-      <w:pgMar w:top="1440" w:right="1440" w:bottom="1440" w:left="1440" w:header="708" w:footer="708" w:gutter="0"/>
+      <w:pgMar w:top="1134" w:right="1134" w:bottom="1134" w:left="1134" w:header="708" w:footer="708" w:gutter="0"/>
       <w:cols w:space="708"/>
       <w:docGrid w:linePitch="360"/>
     </w:sectPr>

</xml_diff>